<commit_message>
Expanding document and some reminders.
</commit_message>
<xml_diff>
--- a/stm/documents/EWRI_2011/Intro.docx
+++ b/stm/documents/EWRI_2011/Intro.docx
@@ -4,15 +4,10 @@
   <w:body>
     <w:p>
       <w:r>
-        <w:t xml:space="preserve">The California Department of Water Resources maintains Delta Simulation Model 2, a one dimensional hydrodynamic and transport model for rapidly simulating flow and water quality in the Sacramento-San Joaquin Delta. Recently, the authors commenced work on a more flexible and more rigorously verified transport component for this suite. Our target problems include river and estuary advection, 1D approximations of common mixing mechanisms and source terms associated with sediment, radiation </w:t>
-      </w:r>
-      <w:proofErr w:type="gramStart"/>
-      <w:r>
-        <w:t>and  non</w:t>
-      </w:r>
-      <w:proofErr w:type="gramEnd"/>
-      <w:r>
-        <w:t>-conservative water quality kinetics.</w:t>
+        <w:t>The California Department of Water Resources maintains Delta Simulation Model 2, a one dimensional hydrodynamic and transport model for rapidly simulating flow and water quality in the Sacramento-San Joaquin Delta. Recently, the authors commenced work on a more flexible and more rigorously verified transport component for this suite. Our target problems include river and estuary advection, 1D approximations of common mixing mechanisms and source terms associated with sediment, radiation and  non-conservative water quality kinetics.</w:t>
+      </w:r>
+      <w:r>
+        <w:t xml:space="preserve"> </w:t>
       </w:r>
     </w:p>
     <w:p>
@@ -23,10 +18,34 @@
         <w:t>a software verification</w:t>
       </w:r>
       <w:r>
-        <w:t xml:space="preserve"> framework for this model.</w:t>
-      </w:r>
-      <w:r>
-        <w:t xml:space="preserve"> We begin by describing the motivation and requirements for such a framework, and associate our criteria to concepts from both the software and numerical testing fields. We then describe the components and implementation of the suite, emphasizing the incremental nature of the tests, </w:t>
+        <w:t xml:space="preserve"> framework for </w:t>
+      </w:r>
+      <w:r>
+        <w:t>a transport</w:t>
+      </w:r>
+      <w:r>
+        <w:t xml:space="preserve"> model.</w:t>
+      </w:r>
+      <w:r>
+        <w:t xml:space="preserve"> </w:t>
+      </w:r>
+      <w:r>
+        <w:t xml:space="preserve">We begin by describing the motivation and requirements for </w:t>
+      </w:r>
+      <w:r>
+        <w:t>testing. The criteria</w:t>
+      </w:r>
+      <w:r>
+        <w:t xml:space="preserve"> are driven by the requirements for the model, but are crafted according to</w:t>
+      </w:r>
+      <w:r>
+        <w:t xml:space="preserve"> pr</w:t>
+      </w:r>
+      <w:r>
+        <w:t>inciples</w:t>
+      </w:r>
+      <w:r>
+        <w:t xml:space="preserve"> from both the software and numerical testing fields. We then describe the components and implementation of the suite, emphasizing the incremental nature of the tests, </w:t>
       </w:r>
       <w:r>
         <w:t>quantitative criteria</w:t>
@@ -63,34 +82,18 @@
       </w:r>
     </w:p>
     <w:p>
-      <w:proofErr w:type="gramStart"/>
-      <w:r>
-        <w:t>Both the scaling of the problem and our choice of algorithm influence the components of our test suite.</w:t>
-      </w:r>
-      <w:proofErr w:type="gramEnd"/>
-      <w:r>
-        <w:t xml:space="preserve"> The dynamics are formulated in </w:t>
-      </w:r>
-      <w:proofErr w:type="gramStart"/>
-      <w:r>
-        <w:t>conservative  form</w:t>
-      </w:r>
-      <w:proofErr w:type="gramEnd"/>
-      <w:r>
-        <w:t xml:space="preserve"> as follows:</w:t>
-      </w:r>
-    </w:p>
-    <w:p>
-      <w:r>
-        <w:t>Our problem domain includes estuaries and river channels and even some open water areas grossly approximated as channels. The mixing mechanisms we anticipate are ****. We anticipate blah to dominate blah, with Blah Numbers exceeding ***. We also contemplate significant, non-linear source terms. While none are so quickly varying as to constitute truly stiff reactions, we have **</w:t>
-      </w:r>
-      <w:proofErr w:type="gramStart"/>
-      <w:r>
-        <w:t>*  with</w:t>
-      </w:r>
-      <w:proofErr w:type="gramEnd"/>
-      <w:r>
-        <w:t xml:space="preserve"> **** Numbers of ****.</w:t>
+      <w:r>
+        <w:t>Both the scaling of the problem and our choice of algorithm influence the components of our test suite. The dynamics are formulated in conservative  form as follows:</w:t>
+      </w:r>
+    </w:p>
+    <w:p>
+      <w:r>
+        <w:t>******</w:t>
+      </w:r>
+    </w:p>
+    <w:p>
+      <w:r>
+        <w:t>Our problem domain includes estuaries and river channels and even some open water areas grossly approximated as channels. The mixing mechanisms we anticipate are ****. We anticipate blah to dominate blah, with Blah Numbers exceeding ***. We also contemplate significant, non-linear source terms. While none are so quickly varying as to constitute truly stiff reactions, we have ***  with **** Numbers of ****.</w:t>
       </w:r>
       <w:r>
         <w:t xml:space="preserve"> O</w:t>
@@ -98,15 +101,24 @@
     </w:p>
     <w:p>
       <w:r>
-        <w:t xml:space="preserve">Our choice of algorithms includes **** advection with **** and ****. The advection and reaction solver are coupled as a predictor corrector pair, and diffusion is implemented using operator splitting. </w:t>
-      </w:r>
-      <w:r>
-        <w:t>Two features of the algorithm are particularly important. First, our solver requires a flow field (*** and ***) that preserves mass continuity. In some cases tests from the literature were written in non-conservative or primitive form in terms of a velocity and had to be reworked in conservative form. Secondly, we employ operator splitting and wanted to exercise the equations with and without known vulnerabilities (such as time-varying boundaries and nonlinear source terms) of this class of algorithm.</w:t>
-      </w:r>
-    </w:p>
-    <w:p>
-      <w:r>
-        <w:t>In general, we sought strict second order accuracy for individual operators and near second-order accuracy for the algorithm as a whole.</w:t>
+        <w:t xml:space="preserve">Our algorithms includes **** advection with **** and ****. The advection and reaction solver are coupled as a predictor corrector pair, and diffusion is implemented using operator splitting. </w:t>
+      </w:r>
+      <w:r>
+        <w:t xml:space="preserve">Two features of the algorithm are particularly important. First, </w:t>
+      </w:r>
+      <w:r>
+        <w:t>the scheme</w:t>
+      </w:r>
+      <w:r>
+        <w:t xml:space="preserve"> requires a flow field (*** and ***) that preserves mass continuity. In some cases tests from the literature were written in non-conservative or primitive form in terms of a velocity and had to be reworked in conservative form. Second, we employ operator splitting and wanted to exercise the equations with and without known vulnerabilities (such as time-varying boundaries and nonlinear source terms) of this class of algorithm.</w:t>
+      </w:r>
+    </w:p>
+    <w:p>
+      <w:r>
+        <w:t>The target accuracy is</w:t>
+      </w:r>
+      <w:r>
+        <w:t xml:space="preserve"> strict second order accuracy for individual operators and near second-order accuracy for the algorithm as a whole.</w:t>
       </w:r>
       <w:r>
         <w:t xml:space="preserve"> </w:t>
@@ -115,39 +127,408 @@
         <w:t xml:space="preserve"> </w:t>
       </w:r>
       <w:r>
-        <w:t>The classic advantage</w:t>
+        <w:t>S</w:t>
+      </w:r>
+      <w:r>
+        <w:t xml:space="preserve">econd order </w:t>
+      </w:r>
+      <w:r>
+        <w:t>allows coarser discretization</w:t>
+      </w:r>
+      <w:r>
+        <w:t xml:space="preserve"> for a modest increase in work. As computer architectures favor multiple operations with minimal movement of d</w:t>
+      </w:r>
+      <w:r>
+        <w:t xml:space="preserve">ata, this advantage of computation over grid density is </w:t>
+      </w:r>
+      <w:r>
+        <w:t xml:space="preserve">on the increase. A second order algorithm also gives us </w:t>
+      </w:r>
+      <w:r>
+        <w:t>a</w:t>
+      </w:r>
+      <w:r>
+        <w:t xml:space="preserve"> buffer of accuracy as details</w:t>
+      </w:r>
+      <w:r>
+        <w:t xml:space="preserve"> like networks of channels and coarse boundary data are added. At the time of writing our splitting is first order Godunov splitting; one </w:t>
+      </w:r>
+      <w:r>
+        <w:t xml:space="preserve">goal of our testing is </w:t>
+      </w:r>
+      <w:r>
+        <w:t xml:space="preserve">determine how applicable the practical observation that near second-order accuracy can be achieved with first order splitting  </w:t>
+      </w:r>
+      <w:r>
+        <w:t xml:space="preserve">(e.g. Leveque **) </w:t>
+      </w:r>
+      <w:r>
+        <w:t>is to</w:t>
+      </w:r>
+      <w:r>
+        <w:t xml:space="preserve"> our algorithm.</w:t>
+      </w:r>
+    </w:p>
+    <w:p/>
+    <w:p>
+      <w:r>
+        <w:lastRenderedPageBreak/>
+        <w:t xml:space="preserve">Testing Principles: </w:t>
+      </w:r>
+    </w:p>
+    <w:p>
+      <w:r>
+        <w:t xml:space="preserve">Flow </w:t>
+      </w:r>
+      <w:r>
+        <w:t>and transport codes</w:t>
+      </w:r>
+      <w:r>
+        <w:t xml:space="preserve"> inherently </w:t>
+      </w:r>
+      <w:r>
+        <w:t>comprise both</w:t>
+      </w:r>
+      <w:r>
+        <w:t xml:space="preserve"> numerical algorithms and pieces of software. A well-developed tes</w:t>
+      </w:r>
+      <w:r>
+        <w:t>ting literature exists for both</w:t>
+      </w:r>
+      <w:r>
+        <w:t>.</w:t>
       </w:r>
       <w:r>
         <w:t xml:space="preserve"> </w:t>
       </w:r>
-      <w:r>
-        <w:t xml:space="preserve">of second order </w:t>
-      </w:r>
-      <w:r>
-        <w:t>is efficiency</w:t>
-      </w:r>
-      <w:r>
-        <w:t xml:space="preserve">: second order </w:t>
-      </w:r>
-      <w:r>
-        <w:t>allows coarser discretization</w:t>
-      </w:r>
-      <w:r>
-        <w:t xml:space="preserve"> for a modest increase in work. As computer architectures favor multiple operations with minimal movement of data, this advantage seems to be on the increase. A second order algorithm also gives us a buffer of accuracy as details</w:t>
-      </w:r>
-      <w:r>
-        <w:t xml:space="preserve"> like networks of channels and </w:t>
-      </w:r>
-      <w:proofErr w:type="spellStart"/>
-      <w:r>
-        <w:t>s</w:t>
-      </w:r>
-      <w:r>
-        <w:t>oarse</w:t>
-      </w:r>
-      <w:proofErr w:type="spellEnd"/>
-      <w:r>
-        <w:t xml:space="preserve"> boundary data are added. </w:t>
+    </w:p>
+    <w:p/>
+    <w:p>
+      <w:r>
+        <w:t xml:space="preserve"> </w:t>
+      </w:r>
+      <w:r>
+        <w:t>***</w:t>
+      </w:r>
+      <w:r>
+        <w:t>SANDIA</w:t>
+      </w:r>
+      <w:r>
+        <w:t xml:space="preserve"> describes </w:t>
+      </w:r>
+      <w:r>
+        <w:t xml:space="preserve"> some elements of software quality engineering in the context of numerical verification, and notes some cultural reasons why it is seldom implemented</w:t>
+      </w:r>
+      <w:r>
+        <w:t xml:space="preserve"> </w:t>
+      </w:r>
+    </w:p>
+    <w:p>
+      <w:r>
+        <w:t>There are myriad approaches to software testing. The principles that we want to emphasize are:</w:t>
+      </w:r>
+    </w:p>
+    <w:p>
+      <w:pPr>
+        <w:pStyle w:val="ListParagraph"/>
+        <w:numPr>
+          <w:ilvl w:val="0"/>
+          <w:numId w:val="1"/>
+        </w:numPr>
+      </w:pPr>
+      <w:r>
+        <w:t>Testing should be silent, automatic and continuous</w:t>
+      </w:r>
+      <w:r>
+        <w:t>.</w:t>
+      </w:r>
+    </w:p>
+    <w:p>
+      <w:pPr>
+        <w:pStyle w:val="ListParagraph"/>
+        <w:numPr>
+          <w:ilvl w:val="0"/>
+          <w:numId w:val="1"/>
+        </w:numPr>
+      </w:pPr>
+      <w:r>
+        <w:t xml:space="preserve">The approach should </w:t>
+      </w:r>
+      <w:r>
+        <w:t>foster</w:t>
+      </w:r>
+      <w:r>
+        <w:t xml:space="preserve"> good architecture and exact specification of every unit  of code</w:t>
+      </w:r>
+    </w:p>
+    <w:p>
+      <w:pPr>
+        <w:pStyle w:val="ListParagraph"/>
+        <w:numPr>
+          <w:ilvl w:val="0"/>
+          <w:numId w:val="1"/>
+        </w:numPr>
+      </w:pPr>
+      <w:r>
+        <w:t>T</w:t>
+      </w:r>
+      <w:r>
+        <w:t xml:space="preserve">ests </w:t>
+      </w:r>
+      <w:r>
+        <w:t xml:space="preserve">should </w:t>
+      </w:r>
+      <w:r>
+        <w:t xml:space="preserve">be designed around </w:t>
+      </w:r>
+      <w:r>
+        <w:t>the specific ways developers make mistakes.</w:t>
+      </w:r>
+    </w:p>
+    <w:p>
+      <w:pPr>
+        <w:pStyle w:val="ListParagraph"/>
+        <w:numPr>
+          <w:ilvl w:val="0"/>
+          <w:numId w:val="1"/>
+        </w:numPr>
+      </w:pPr>
+      <w:r>
+        <w:t xml:space="preserve">The approach </w:t>
+      </w:r>
+      <w:r>
+        <w:t>should test ever important special case for</w:t>
+      </w:r>
+      <w:r>
+        <w:t xml:space="preserve"> subprocesses.</w:t>
+      </w:r>
+    </w:p>
+    <w:p>
+      <w:pPr>
+        <w:pStyle w:val="ListParagraph"/>
+        <w:numPr>
+          <w:ilvl w:val="0"/>
+          <w:numId w:val="1"/>
+        </w:numPr>
+      </w:pPr>
+      <w:r>
+        <w:t xml:space="preserve">Tests  </w:t>
+      </w:r>
+      <w:r>
+        <w:t>need not have diagnostic value.</w:t>
+      </w:r>
+    </w:p>
+    <w:p>
+      <w:r>
+        <w:t>One goal of tests</w:t>
+      </w:r>
+      <w:r>
+        <w:t xml:space="preserve"> is that they be a continuous assessment of the code. The tests themselves stay static, and </w:t>
+      </w:r>
+      <w:r>
+        <w:t xml:space="preserve">establish a gauntlet </w:t>
+      </w:r>
+      <w:r>
+        <w:t xml:space="preserve">of </w:t>
+      </w:r>
+      <w:r>
+        <w:t>through which future changes must be passed.</w:t>
+      </w:r>
+      <w:r>
+        <w:t xml:space="preserve"> </w:t>
+      </w:r>
+      <w:r>
+        <w:t>Such a test is usual</w:t>
+      </w:r>
+      <w:r>
+        <w:t>ly called a regression test, and regressions are harvested from past unit tests, system tests and mistakes.</w:t>
+      </w:r>
+      <w:r>
+        <w:t xml:space="preserve"> </w:t>
+      </w:r>
+    </w:p>
+    <w:p>
+      <w:r>
+        <w:t>One consequence of  a automation and regression is that test suites must be based on</w:t>
+      </w:r>
+      <w:r>
+        <w:t xml:space="preserve"> </w:t>
+      </w:r>
+      <w:r>
+        <w:t>binary</w:t>
+      </w:r>
+      <w:r>
+        <w:t xml:space="preserve"> </w:t>
+      </w:r>
+      <w:r>
+        <w:rPr>
+          <w:i/>
+        </w:rPr>
+        <w:t>assertions</w:t>
+      </w:r>
+      <w:r>
+        <w:rPr>
+          <w:i/>
+        </w:rPr>
+        <w:t xml:space="preserve"> </w:t>
+      </w:r>
+      <w:r>
+        <w:t xml:space="preserve">, true and fall statements that can be tested </w:t>
+      </w:r>
+      <w:r>
+        <w:t>without human intervention</w:t>
+      </w:r>
+      <w:r>
+        <w:t xml:space="preserve"> and </w:t>
+      </w:r>
+      <w:r>
+        <w:t xml:space="preserve">that </w:t>
+      </w:r>
+      <w:r>
+        <w:t xml:space="preserve">reveal whether the aspect of the code under consideration is correct. </w:t>
+      </w:r>
+      <w:r>
+        <w:t xml:space="preserve"> </w:t>
+      </w:r>
+    </w:p>
+    <w:p>
+      <w:r>
+        <w:t xml:space="preserve">Unit tests exercise single units of code, such as one small subroutine calculating a gradient over a mesh. Properly designed unit tests exercise </w:t>
+      </w:r>
+      <w:r>
+        <w:t xml:space="preserve">all the important </w:t>
+      </w:r>
+      <w:r>
+        <w:t>“corner” cases</w:t>
+      </w:r>
+      <w:r>
+        <w:t xml:space="preserve"> and special inputs</w:t>
+      </w:r>
+      <w:r>
+        <w:t>. Examples for a gradient would be:</w:t>
+      </w:r>
+    </w:p>
+    <w:p>
+      <w:pPr>
+        <w:pStyle w:val="ListParagraph"/>
+        <w:numPr>
+          <w:ilvl w:val="0"/>
+          <w:numId w:val="3"/>
+        </w:numPr>
+      </w:pPr>
+      <w:r>
+        <w:t>One well-behaved central case.</w:t>
+      </w:r>
+    </w:p>
+    <w:p>
+      <w:pPr>
+        <w:pStyle w:val="ListParagraph"/>
+        <w:numPr>
+          <w:ilvl w:val="0"/>
+          <w:numId w:val="3"/>
+        </w:numPr>
+      </w:pPr>
+      <w:r>
+        <w:t>A test of edges of the mesh.</w:t>
+      </w:r>
+    </w:p>
+    <w:p>
+      <w:pPr>
+        <w:pStyle w:val="ListParagraph"/>
+        <w:numPr>
+          <w:ilvl w:val="0"/>
+          <w:numId w:val="3"/>
+        </w:numPr>
+      </w:pPr>
+      <w:r>
+        <w:t>Tests that exercise features such as flux limiters with steep or zero gradients in both directions.</w:t>
+      </w:r>
+    </w:p>
+    <w:p>
+      <w:r>
+        <w:t>Unit tests are fast, and they allow a great number of special cases</w:t>
+      </w:r>
+      <w:r>
+        <w:t xml:space="preserve"> to be exercised, which might take months when the case is embedded in a larger solver</w:t>
+      </w:r>
+      <w:r>
+        <w:t>. For instance, in the example of a gradient with limiter, imagine that the limiter contains a bug in one direction.</w:t>
+      </w:r>
+      <w:r>
+        <w:t xml:space="preserve"> Normal verification based on convergence might miss this in two ways. First, convergence is usually assessed without limiters, as they are order reducing. Second, algorithmic tests are usually constructed to show the algorithm solves a Partial Differential Equation, not that the code does this right in both directions.</w:t>
+      </w:r>
+    </w:p>
+    <w:p>
+      <w:r>
+        <w:t>**** unit test vs Sandia assertion the convergence tests catch everything.</w:t>
+      </w:r>
+    </w:p>
+    <w:p>
+      <w:r>
+        <w:t>Incremental</w:t>
+      </w:r>
+    </w:p>
+    <w:p/>
+    <w:p>
+      <w:r>
+        <w:lastRenderedPageBreak/>
+        <w:t xml:space="preserve">above example, it is easy to imagine a full system test </w:t>
+      </w:r>
+    </w:p>
+    <w:p>
+      <w:pPr>
+        <w:pStyle w:val="ListParagraph"/>
+        <w:numPr>
+          <w:ilvl w:val="0"/>
+          <w:numId w:val="4"/>
+        </w:numPr>
+      </w:pPr>
+      <w:r>
+        <w:t xml:space="preserve">once passed, </w:t>
+      </w:r>
+      <w:r>
+        <w:t xml:space="preserve">units tests act as </w:t>
+      </w:r>
+      <w:r>
+        <w:t xml:space="preserve">regression </w:t>
+      </w:r>
+      <w:r>
+        <w:t>tests</w:t>
+      </w:r>
+      <w:r>
+        <w:t>.</w:t>
+      </w:r>
+    </w:p>
+    <w:p>
+      <w:r>
+        <w:t>The only downsides of unit tests seem to be unawareness or reluctance to code them. These problems can be exacerbated during parallel computation.</w:t>
+      </w:r>
+    </w:p>
+    <w:p>
+      <w:r>
+        <w:t>Regression tests: these tests rehearse old mistakes to prevent new coding from re-introducing errors.  Regression testing is often the only type of test that can be applied to a legacy code whose architecture is not test friendly.</w:t>
+      </w:r>
+    </w:p>
+    <w:p>
+      <w:r>
+        <w:t xml:space="preserve">System or integration tests:  System tests include the interaction of components in a meaningful way. A small system might represent a single operator in the algorithm. A large system might represent the whole time update. The behavior tested by a system test will make sense to a user and the criteria are is often reportable artifacts that might be used in a publication. In this regard, we have observed </w:t>
+      </w:r>
+      <w:r>
+        <w:t>at least one</w:t>
+      </w:r>
+      <w:r>
+        <w:t xml:space="preserve"> “cultural” issu</w:t>
+      </w:r>
+      <w:r>
+        <w:t>e:  t</w:t>
+      </w:r>
+      <w:r>
+        <w:t>he criterion that a test be repeatable and automatic may conflict with the desire to report results.</w:t>
+      </w:r>
+    </w:p>
+    <w:p>
+      <w:r>
+        <w:t>Numerical testing:</w:t>
       </w:r>
     </w:p>
     <w:p/>
@@ -159,6 +540,471 @@
     </w:sectPr>
   </w:body>
 </w:document>
+</file>
+
+<file path=word/numbering.xml><?xml version="1.0" encoding="utf-8"?>
+<w:numbering xmlns:ve="http://schemas.openxmlformats.org/markup-compatibility/2006" xmlns:o="urn:schemas-microsoft-com:office:office" xmlns:r="http://schemas.openxmlformats.org/officeDocument/2006/relationships" xmlns:m="http://schemas.openxmlformats.org/officeDocument/2006/math" xmlns:v="urn:schemas-microsoft-com:vml" xmlns:wp="http://schemas.openxmlformats.org/drawingml/2006/wordprocessingDrawing" xmlns:w10="urn:schemas-microsoft-com:office:word" xmlns:w="http://schemas.openxmlformats.org/wordprocessingml/2006/main" xmlns:wne="http://schemas.microsoft.com/office/word/2006/wordml">
+  <w:abstractNum w:abstractNumId="0">
+    <w:nsid w:val="13F011F1"/>
+    <w:multiLevelType w:val="hybridMultilevel"/>
+    <w:tmpl w:val="ABA441FE"/>
+    <w:lvl w:ilvl="0" w:tplc="0409000F">
+      <w:start w:val="1"/>
+      <w:numFmt w:val="decimal"/>
+      <w:lvlText w:val="%1."/>
+      <w:lvlJc w:val="left"/>
+      <w:pPr>
+        <w:ind w:left="720" w:hanging="360"/>
+      </w:pPr>
+      <w:rPr>
+        <w:rFonts w:hint="default"/>
+      </w:rPr>
+    </w:lvl>
+    <w:lvl w:ilvl="1" w:tplc="04090019" w:tentative="1">
+      <w:start w:val="1"/>
+      <w:numFmt w:val="lowerLetter"/>
+      <w:lvlText w:val="%2."/>
+      <w:lvlJc w:val="left"/>
+      <w:pPr>
+        <w:ind w:left="1440" w:hanging="360"/>
+      </w:pPr>
+    </w:lvl>
+    <w:lvl w:ilvl="2" w:tplc="0409001B" w:tentative="1">
+      <w:start w:val="1"/>
+      <w:numFmt w:val="lowerRoman"/>
+      <w:lvlText w:val="%3."/>
+      <w:lvlJc w:val="right"/>
+      <w:pPr>
+        <w:ind w:left="2160" w:hanging="180"/>
+      </w:pPr>
+    </w:lvl>
+    <w:lvl w:ilvl="3" w:tplc="0409000F" w:tentative="1">
+      <w:start w:val="1"/>
+      <w:numFmt w:val="decimal"/>
+      <w:lvlText w:val="%4."/>
+      <w:lvlJc w:val="left"/>
+      <w:pPr>
+        <w:ind w:left="2880" w:hanging="360"/>
+      </w:pPr>
+    </w:lvl>
+    <w:lvl w:ilvl="4" w:tplc="04090019" w:tentative="1">
+      <w:start w:val="1"/>
+      <w:numFmt w:val="lowerLetter"/>
+      <w:lvlText w:val="%5."/>
+      <w:lvlJc w:val="left"/>
+      <w:pPr>
+        <w:ind w:left="3600" w:hanging="360"/>
+      </w:pPr>
+    </w:lvl>
+    <w:lvl w:ilvl="5" w:tplc="0409001B" w:tentative="1">
+      <w:start w:val="1"/>
+      <w:numFmt w:val="lowerRoman"/>
+      <w:lvlText w:val="%6."/>
+      <w:lvlJc w:val="right"/>
+      <w:pPr>
+        <w:ind w:left="4320" w:hanging="180"/>
+      </w:pPr>
+    </w:lvl>
+    <w:lvl w:ilvl="6" w:tplc="0409000F" w:tentative="1">
+      <w:start w:val="1"/>
+      <w:numFmt w:val="decimal"/>
+      <w:lvlText w:val="%7."/>
+      <w:lvlJc w:val="left"/>
+      <w:pPr>
+        <w:ind w:left="5040" w:hanging="360"/>
+      </w:pPr>
+    </w:lvl>
+    <w:lvl w:ilvl="7" w:tplc="04090019" w:tentative="1">
+      <w:start w:val="1"/>
+      <w:numFmt w:val="lowerLetter"/>
+      <w:lvlText w:val="%8."/>
+      <w:lvlJc w:val="left"/>
+      <w:pPr>
+        <w:ind w:left="5760" w:hanging="360"/>
+      </w:pPr>
+    </w:lvl>
+    <w:lvl w:ilvl="8" w:tplc="0409001B" w:tentative="1">
+      <w:start w:val="1"/>
+      <w:numFmt w:val="lowerRoman"/>
+      <w:lvlText w:val="%9."/>
+      <w:lvlJc w:val="right"/>
+      <w:pPr>
+        <w:ind w:left="6480" w:hanging="180"/>
+      </w:pPr>
+    </w:lvl>
+  </w:abstractNum>
+  <w:abstractNum w:abstractNumId="1">
+    <w:nsid w:val="349E4819"/>
+    <w:multiLevelType w:val="hybridMultilevel"/>
+    <w:tmpl w:val="EE605B70"/>
+    <w:lvl w:ilvl="0" w:tplc="0409000F">
+      <w:start w:val="1"/>
+      <w:numFmt w:val="decimal"/>
+      <w:lvlText w:val="%1."/>
+      <w:lvlJc w:val="left"/>
+      <w:pPr>
+        <w:ind w:left="720" w:hanging="360"/>
+      </w:pPr>
+      <w:rPr>
+        <w:rFonts w:hint="default"/>
+      </w:rPr>
+    </w:lvl>
+    <w:lvl w:ilvl="1" w:tplc="04090019" w:tentative="1">
+      <w:start w:val="1"/>
+      <w:numFmt w:val="lowerLetter"/>
+      <w:lvlText w:val="%2."/>
+      <w:lvlJc w:val="left"/>
+      <w:pPr>
+        <w:ind w:left="1440" w:hanging="360"/>
+      </w:pPr>
+    </w:lvl>
+    <w:lvl w:ilvl="2" w:tplc="0409001B" w:tentative="1">
+      <w:start w:val="1"/>
+      <w:numFmt w:val="lowerRoman"/>
+      <w:lvlText w:val="%3."/>
+      <w:lvlJc w:val="right"/>
+      <w:pPr>
+        <w:ind w:left="2160" w:hanging="180"/>
+      </w:pPr>
+    </w:lvl>
+    <w:lvl w:ilvl="3" w:tplc="0409000F" w:tentative="1">
+      <w:start w:val="1"/>
+      <w:numFmt w:val="decimal"/>
+      <w:lvlText w:val="%4."/>
+      <w:lvlJc w:val="left"/>
+      <w:pPr>
+        <w:ind w:left="2880" w:hanging="360"/>
+      </w:pPr>
+    </w:lvl>
+    <w:lvl w:ilvl="4" w:tplc="04090019" w:tentative="1">
+      <w:start w:val="1"/>
+      <w:numFmt w:val="lowerLetter"/>
+      <w:lvlText w:val="%5."/>
+      <w:lvlJc w:val="left"/>
+      <w:pPr>
+        <w:ind w:left="3600" w:hanging="360"/>
+      </w:pPr>
+    </w:lvl>
+    <w:lvl w:ilvl="5" w:tplc="0409001B" w:tentative="1">
+      <w:start w:val="1"/>
+      <w:numFmt w:val="lowerRoman"/>
+      <w:lvlText w:val="%6."/>
+      <w:lvlJc w:val="right"/>
+      <w:pPr>
+        <w:ind w:left="4320" w:hanging="180"/>
+      </w:pPr>
+    </w:lvl>
+    <w:lvl w:ilvl="6" w:tplc="0409000F" w:tentative="1">
+      <w:start w:val="1"/>
+      <w:numFmt w:val="decimal"/>
+      <w:lvlText w:val="%7."/>
+      <w:lvlJc w:val="left"/>
+      <w:pPr>
+        <w:ind w:left="5040" w:hanging="360"/>
+      </w:pPr>
+    </w:lvl>
+    <w:lvl w:ilvl="7" w:tplc="04090019" w:tentative="1">
+      <w:start w:val="1"/>
+      <w:numFmt w:val="lowerLetter"/>
+      <w:lvlText w:val="%8."/>
+      <w:lvlJc w:val="left"/>
+      <w:pPr>
+        <w:ind w:left="5760" w:hanging="360"/>
+      </w:pPr>
+    </w:lvl>
+    <w:lvl w:ilvl="8" w:tplc="0409001B" w:tentative="1">
+      <w:start w:val="1"/>
+      <w:numFmt w:val="lowerRoman"/>
+      <w:lvlText w:val="%9."/>
+      <w:lvlJc w:val="right"/>
+      <w:pPr>
+        <w:ind w:left="6480" w:hanging="180"/>
+      </w:pPr>
+    </w:lvl>
+  </w:abstractNum>
+  <w:abstractNum w:abstractNumId="2">
+    <w:nsid w:val="63C96D4B"/>
+    <w:multiLevelType w:val="hybridMultilevel"/>
+    <w:tmpl w:val="255A736C"/>
+    <w:lvl w:ilvl="0" w:tplc="0409000F">
+      <w:start w:val="1"/>
+      <w:numFmt w:val="decimal"/>
+      <w:lvlText w:val="%1."/>
+      <w:lvlJc w:val="left"/>
+      <w:pPr>
+        <w:ind w:left="720" w:hanging="360"/>
+      </w:pPr>
+      <w:rPr>
+        <w:rFonts w:hint="default"/>
+      </w:rPr>
+    </w:lvl>
+    <w:lvl w:ilvl="1" w:tplc="04090019" w:tentative="1">
+      <w:start w:val="1"/>
+      <w:numFmt w:val="lowerLetter"/>
+      <w:lvlText w:val="%2."/>
+      <w:lvlJc w:val="left"/>
+      <w:pPr>
+        <w:ind w:left="1440" w:hanging="360"/>
+      </w:pPr>
+    </w:lvl>
+    <w:lvl w:ilvl="2" w:tplc="0409001B" w:tentative="1">
+      <w:start w:val="1"/>
+      <w:numFmt w:val="lowerRoman"/>
+      <w:lvlText w:val="%3."/>
+      <w:lvlJc w:val="right"/>
+      <w:pPr>
+        <w:ind w:left="2160" w:hanging="180"/>
+      </w:pPr>
+    </w:lvl>
+    <w:lvl w:ilvl="3" w:tplc="0409000F" w:tentative="1">
+      <w:start w:val="1"/>
+      <w:numFmt w:val="decimal"/>
+      <w:lvlText w:val="%4."/>
+      <w:lvlJc w:val="left"/>
+      <w:pPr>
+        <w:ind w:left="2880" w:hanging="360"/>
+      </w:pPr>
+    </w:lvl>
+    <w:lvl w:ilvl="4" w:tplc="04090019" w:tentative="1">
+      <w:start w:val="1"/>
+      <w:numFmt w:val="lowerLetter"/>
+      <w:lvlText w:val="%5."/>
+      <w:lvlJc w:val="left"/>
+      <w:pPr>
+        <w:ind w:left="3600" w:hanging="360"/>
+      </w:pPr>
+    </w:lvl>
+    <w:lvl w:ilvl="5" w:tplc="0409001B" w:tentative="1">
+      <w:start w:val="1"/>
+      <w:numFmt w:val="lowerRoman"/>
+      <w:lvlText w:val="%6."/>
+      <w:lvlJc w:val="right"/>
+      <w:pPr>
+        <w:ind w:left="4320" w:hanging="180"/>
+      </w:pPr>
+    </w:lvl>
+    <w:lvl w:ilvl="6" w:tplc="0409000F" w:tentative="1">
+      <w:start w:val="1"/>
+      <w:numFmt w:val="decimal"/>
+      <w:lvlText w:val="%7."/>
+      <w:lvlJc w:val="left"/>
+      <w:pPr>
+        <w:ind w:left="5040" w:hanging="360"/>
+      </w:pPr>
+    </w:lvl>
+    <w:lvl w:ilvl="7" w:tplc="04090019" w:tentative="1">
+      <w:start w:val="1"/>
+      <w:numFmt w:val="lowerLetter"/>
+      <w:lvlText w:val="%8."/>
+      <w:lvlJc w:val="left"/>
+      <w:pPr>
+        <w:ind w:left="5760" w:hanging="360"/>
+      </w:pPr>
+    </w:lvl>
+    <w:lvl w:ilvl="8" w:tplc="0409001B" w:tentative="1">
+      <w:start w:val="1"/>
+      <w:numFmt w:val="lowerRoman"/>
+      <w:lvlText w:val="%9."/>
+      <w:lvlJc w:val="right"/>
+      <w:pPr>
+        <w:ind w:left="6480" w:hanging="180"/>
+      </w:pPr>
+    </w:lvl>
+  </w:abstractNum>
+  <w:abstractNum w:abstractNumId="3">
+    <w:nsid w:val="6539054F"/>
+    <w:multiLevelType w:val="hybridMultilevel"/>
+    <w:tmpl w:val="B80A0E66"/>
+    <w:lvl w:ilvl="0" w:tplc="0409000F">
+      <w:start w:val="1"/>
+      <w:numFmt w:val="decimal"/>
+      <w:lvlText w:val="%1."/>
+      <w:lvlJc w:val="left"/>
+      <w:pPr>
+        <w:ind w:left="720" w:hanging="360"/>
+      </w:pPr>
+      <w:rPr>
+        <w:rFonts w:hint="default"/>
+      </w:rPr>
+    </w:lvl>
+    <w:lvl w:ilvl="1" w:tplc="04090019" w:tentative="1">
+      <w:start w:val="1"/>
+      <w:numFmt w:val="lowerLetter"/>
+      <w:lvlText w:val="%2."/>
+      <w:lvlJc w:val="left"/>
+      <w:pPr>
+        <w:ind w:left="1440" w:hanging="360"/>
+      </w:pPr>
+    </w:lvl>
+    <w:lvl w:ilvl="2" w:tplc="0409001B" w:tentative="1">
+      <w:start w:val="1"/>
+      <w:numFmt w:val="lowerRoman"/>
+      <w:lvlText w:val="%3."/>
+      <w:lvlJc w:val="right"/>
+      <w:pPr>
+        <w:ind w:left="2160" w:hanging="180"/>
+      </w:pPr>
+    </w:lvl>
+    <w:lvl w:ilvl="3" w:tplc="0409000F" w:tentative="1">
+      <w:start w:val="1"/>
+      <w:numFmt w:val="decimal"/>
+      <w:lvlText w:val="%4."/>
+      <w:lvlJc w:val="left"/>
+      <w:pPr>
+        <w:ind w:left="2880" w:hanging="360"/>
+      </w:pPr>
+    </w:lvl>
+    <w:lvl w:ilvl="4" w:tplc="04090019" w:tentative="1">
+      <w:start w:val="1"/>
+      <w:numFmt w:val="lowerLetter"/>
+      <w:lvlText w:val="%5."/>
+      <w:lvlJc w:val="left"/>
+      <w:pPr>
+        <w:ind w:left="3600" w:hanging="360"/>
+      </w:pPr>
+    </w:lvl>
+    <w:lvl w:ilvl="5" w:tplc="0409001B" w:tentative="1">
+      <w:start w:val="1"/>
+      <w:numFmt w:val="lowerRoman"/>
+      <w:lvlText w:val="%6."/>
+      <w:lvlJc w:val="right"/>
+      <w:pPr>
+        <w:ind w:left="4320" w:hanging="180"/>
+      </w:pPr>
+    </w:lvl>
+    <w:lvl w:ilvl="6" w:tplc="0409000F" w:tentative="1">
+      <w:start w:val="1"/>
+      <w:numFmt w:val="decimal"/>
+      <w:lvlText w:val="%7."/>
+      <w:lvlJc w:val="left"/>
+      <w:pPr>
+        <w:ind w:left="5040" w:hanging="360"/>
+      </w:pPr>
+    </w:lvl>
+    <w:lvl w:ilvl="7" w:tplc="04090019" w:tentative="1">
+      <w:start w:val="1"/>
+      <w:numFmt w:val="lowerLetter"/>
+      <w:lvlText w:val="%8."/>
+      <w:lvlJc w:val="left"/>
+      <w:pPr>
+        <w:ind w:left="5760" w:hanging="360"/>
+      </w:pPr>
+    </w:lvl>
+    <w:lvl w:ilvl="8" w:tplc="0409001B" w:tentative="1">
+      <w:start w:val="1"/>
+      <w:numFmt w:val="lowerRoman"/>
+      <w:lvlText w:val="%9."/>
+      <w:lvlJc w:val="right"/>
+      <w:pPr>
+        <w:ind w:left="6480" w:hanging="180"/>
+      </w:pPr>
+    </w:lvl>
+  </w:abstractNum>
+  <w:abstractNum w:abstractNumId="4">
+    <w:nsid w:val="668D76E5"/>
+    <w:multiLevelType w:val="hybridMultilevel"/>
+    <w:tmpl w:val="D66221C0"/>
+    <w:lvl w:ilvl="0" w:tplc="0409000F">
+      <w:start w:val="1"/>
+      <w:numFmt w:val="decimal"/>
+      <w:lvlText w:val="%1."/>
+      <w:lvlJc w:val="left"/>
+      <w:pPr>
+        <w:ind w:left="720" w:hanging="360"/>
+      </w:pPr>
+      <w:rPr>
+        <w:rFonts w:hint="default"/>
+      </w:rPr>
+    </w:lvl>
+    <w:lvl w:ilvl="1" w:tplc="04090019" w:tentative="1">
+      <w:start w:val="1"/>
+      <w:numFmt w:val="lowerLetter"/>
+      <w:lvlText w:val="%2."/>
+      <w:lvlJc w:val="left"/>
+      <w:pPr>
+        <w:ind w:left="1440" w:hanging="360"/>
+      </w:pPr>
+    </w:lvl>
+    <w:lvl w:ilvl="2" w:tplc="0409001B" w:tentative="1">
+      <w:start w:val="1"/>
+      <w:numFmt w:val="lowerRoman"/>
+      <w:lvlText w:val="%3."/>
+      <w:lvlJc w:val="right"/>
+      <w:pPr>
+        <w:ind w:left="2160" w:hanging="180"/>
+      </w:pPr>
+    </w:lvl>
+    <w:lvl w:ilvl="3" w:tplc="0409000F" w:tentative="1">
+      <w:start w:val="1"/>
+      <w:numFmt w:val="decimal"/>
+      <w:lvlText w:val="%4."/>
+      <w:lvlJc w:val="left"/>
+      <w:pPr>
+        <w:ind w:left="2880" w:hanging="360"/>
+      </w:pPr>
+    </w:lvl>
+    <w:lvl w:ilvl="4" w:tplc="04090019" w:tentative="1">
+      <w:start w:val="1"/>
+      <w:numFmt w:val="lowerLetter"/>
+      <w:lvlText w:val="%5."/>
+      <w:lvlJc w:val="left"/>
+      <w:pPr>
+        <w:ind w:left="3600" w:hanging="360"/>
+      </w:pPr>
+    </w:lvl>
+    <w:lvl w:ilvl="5" w:tplc="0409001B" w:tentative="1">
+      <w:start w:val="1"/>
+      <w:numFmt w:val="lowerRoman"/>
+      <w:lvlText w:val="%6."/>
+      <w:lvlJc w:val="right"/>
+      <w:pPr>
+        <w:ind w:left="4320" w:hanging="180"/>
+      </w:pPr>
+    </w:lvl>
+    <w:lvl w:ilvl="6" w:tplc="0409000F" w:tentative="1">
+      <w:start w:val="1"/>
+      <w:numFmt w:val="decimal"/>
+      <w:lvlText w:val="%7."/>
+      <w:lvlJc w:val="left"/>
+      <w:pPr>
+        <w:ind w:left="5040" w:hanging="360"/>
+      </w:pPr>
+    </w:lvl>
+    <w:lvl w:ilvl="7" w:tplc="04090019" w:tentative="1">
+      <w:start w:val="1"/>
+      <w:numFmt w:val="lowerLetter"/>
+      <w:lvlText w:val="%8."/>
+      <w:lvlJc w:val="left"/>
+      <w:pPr>
+        <w:ind w:left="5760" w:hanging="360"/>
+      </w:pPr>
+    </w:lvl>
+    <w:lvl w:ilvl="8" w:tplc="0409001B" w:tentative="1">
+      <w:start w:val="1"/>
+      <w:numFmt w:val="lowerRoman"/>
+      <w:lvlText w:val="%9."/>
+      <w:lvlJc w:val="right"/>
+      <w:pPr>
+        <w:ind w:left="6480" w:hanging="180"/>
+      </w:pPr>
+    </w:lvl>
+  </w:abstractNum>
+  <w:num w:numId="1">
+    <w:abstractNumId w:val="1"/>
+  </w:num>
+  <w:num w:numId="2">
+    <w:abstractNumId w:val="4"/>
+  </w:num>
+  <w:num w:numId="3">
+    <w:abstractNumId w:val="2"/>
+  </w:num>
+  <w:num w:numId="4">
+    <w:abstractNumId w:val="0"/>
+  </w:num>
+  <w:num w:numId="5">
+    <w:abstractNumId w:val="3"/>
+  </w:num>
+</w:numbering>
 </file>
 
 <file path=word/styles.xml><?xml version="1.0" encoding="utf-8"?>
@@ -349,6 +1195,17 @@
     <w:uiPriority w:val="99"/>
     <w:semiHidden/>
     <w:unhideWhenUsed/>
+  </w:style>
+  <w:style w:type="paragraph" w:styleId="ListParagraph">
+    <w:name w:val="List Paragraph"/>
+    <w:basedOn w:val="Normal"/>
+    <w:uiPriority w:val="34"/>
+    <w:qFormat/>
+    <w:rsid w:val="005871B8"/>
+    <w:pPr>
+      <w:ind w:left="720"/>
+      <w:contextualSpacing/>
+    </w:pPr>
   </w:style>
 </w:styles>
 </file>

</xml_diff>

<commit_message>
Some spelling and expansion of document.
</commit_message>
<xml_diff>
--- a/stm/documents/EWRI_2011/Intro.docx
+++ b/stm/documents/EWRI_2011/Intro.docx
@@ -4,7 +4,15 @@
   <w:body>
     <w:p>
       <w:r>
-        <w:t>The California Department of Water Resources maintains Delta Simulation Model 2, a one dimensional hydrodynamic and transport model for rapidly simulating flow and water quality in the Sacramento-San Joaquin Delta. Recently, the authors commenced work on a more flexible and more rigorously verified transport component for this suite. Our target problems include river and estuary advection, 1D approximations of common mixing mechanisms and source terms associated with sediment, radiation and  non-conservative water quality kinetics.</w:t>
+        <w:t xml:space="preserve">The California Department of Water Resources maintains Delta Simulation Model 2, a one dimensional hydrodynamic and transport model for rapidly simulating flow and water quality in the Sacramento-San Joaquin Delta. Recently, the authors commenced work on a more flexible and more rigorously verified transport component for this suite. Our target problems include river and estuary advection, 1D approximations of common mixing mechanisms and source terms associated with sediment, radiation </w:t>
+      </w:r>
+      <w:proofErr w:type="gramStart"/>
+      <w:r>
+        <w:t>and  non</w:t>
+      </w:r>
+      <w:proofErr w:type="gramEnd"/>
+      <w:r>
+        <w:t>-conservative water quality kinetics.</w:t>
       </w:r>
       <w:r>
         <w:t xml:space="preserve"> </w:t>
@@ -82,8 +90,21 @@
       </w:r>
     </w:p>
     <w:p>
-      <w:r>
-        <w:t>Both the scaling of the problem and our choice of algorithm influence the components of our test suite. The dynamics are formulated in conservative  form as follows:</w:t>
+      <w:proofErr w:type="gramStart"/>
+      <w:r>
+        <w:t>Both the scaling of the problem and our choice of algorithm influence the components of our test suite.</w:t>
+      </w:r>
+      <w:proofErr w:type="gramEnd"/>
+      <w:r>
+        <w:t xml:space="preserve"> The dynamics are formulated in </w:t>
+      </w:r>
+      <w:proofErr w:type="gramStart"/>
+      <w:r>
+        <w:t>conservative  form</w:t>
+      </w:r>
+      <w:proofErr w:type="gramEnd"/>
+      <w:r>
+        <w:t xml:space="preserve"> as follows:</w:t>
       </w:r>
     </w:p>
     <w:p>
@@ -93,7 +114,18 @@
     </w:p>
     <w:p>
       <w:r>
-        <w:t>Our problem domain includes estuaries and river channels and even some open water areas grossly approximated as channels. The mixing mechanisms we anticipate are ****. We anticipate blah to dominate blah, with Blah Numbers exceeding ***. We also contemplate significant, non-linear source terms. While none are so quickly varying as to constitute truly stiff reactions, we have ***  with **** Numbers of ****.</w:t>
+        <w:t>The</w:t>
+      </w:r>
+      <w:r>
+        <w:t xml:space="preserve"> problem domain includes estuaries and river channels and even some open water areas grossly approximated as channels. The mixing mechanisms we anticipate are ****. We anticipate blah to dominate blah, with Blah Numbers exceeding ***. We also contemplate significant, non-linear source terms. While none are so quickly varying as to constitute truly stiff reactions, we have **</w:t>
+      </w:r>
+      <w:proofErr w:type="gramStart"/>
+      <w:r>
+        <w:t>*  with</w:t>
+      </w:r>
+      <w:proofErr w:type="gramEnd"/>
+      <w:r>
+        <w:t xml:space="preserve"> **** Numbers of ****.</w:t>
       </w:r>
       <w:r>
         <w:t xml:space="preserve"> O</w:t>
@@ -157,10 +189,18 @@
         <w:t xml:space="preserve">goal of our testing is </w:t>
       </w:r>
       <w:r>
-        <w:t xml:space="preserve">determine how applicable the practical observation that near second-order accuracy can be achieved with first order splitting  </w:t>
-      </w:r>
-      <w:r>
-        <w:t xml:space="preserve">(e.g. Leveque **) </w:t>
+        <w:t xml:space="preserve">determine how applicable the practical observation that near second-order accuracy can be achieved with first order </w:t>
+      </w:r>
+      <w:proofErr w:type="gramStart"/>
+      <w:r>
+        <w:t xml:space="preserve">splitting  </w:t>
+      </w:r>
+      <w:r>
+        <w:t>(</w:t>
+      </w:r>
+      <w:proofErr w:type="gramEnd"/>
+      <w:r>
+        <w:t xml:space="preserve">e.g. Leveque **) </w:t>
       </w:r>
       <w:r>
         <w:t>is to</w:t>
@@ -214,10 +254,18 @@
         <w:t>SANDIA</w:t>
       </w:r>
       <w:r>
-        <w:t xml:space="preserve"> describes </w:t>
-      </w:r>
-      <w:r>
-        <w:t xml:space="preserve"> some elements of software quality engineering in the context of numerical verification, and notes some cultural reasons why it is seldom implemented</w:t>
+        <w:t xml:space="preserve"> </w:t>
+      </w:r>
+      <w:proofErr w:type="gramStart"/>
+      <w:r>
+        <w:t xml:space="preserve">describes </w:t>
+      </w:r>
+      <w:r>
+        <w:t xml:space="preserve"> some</w:t>
+      </w:r>
+      <w:proofErr w:type="gramEnd"/>
+      <w:r>
+        <w:t xml:space="preserve"> elements of software quality engineering in the context of numerical verification, and notes some cultural reasons why it is seldom implemented</w:t>
       </w:r>
       <w:r>
         <w:t xml:space="preserve"> </w:t>
@@ -237,7 +285,13 @@
         </w:numPr>
       </w:pPr>
       <w:r>
-        <w:t>Testing should be silent, automatic and continuous</w:t>
+        <w:t>Testing should be</w:t>
+      </w:r>
+      <w:r>
+        <w:t xml:space="preserve"> </w:t>
+      </w:r>
+      <w:r>
+        <w:t>automatic and continuous</w:t>
       </w:r>
       <w:r>
         <w:t>.</w:t>
@@ -300,7 +354,15 @@
         <w:t>should test ever important special case for</w:t>
       </w:r>
       <w:r>
-        <w:t xml:space="preserve"> subprocesses.</w:t>
+        <w:t xml:space="preserve"> </w:t>
+      </w:r>
+      <w:proofErr w:type="spellStart"/>
+      <w:r>
+        <w:t>subprocesses</w:t>
+      </w:r>
+      <w:proofErr w:type="spellEnd"/>
+      <w:r>
+        <w:t>.</w:t>
       </w:r>
     </w:p>
     <w:p>
@@ -311,11 +373,16 @@
           <w:numId w:val="1"/>
         </w:numPr>
       </w:pPr>
+      <w:proofErr w:type="gramStart"/>
       <w:r>
         <w:t xml:space="preserve">Tests  </w:t>
       </w:r>
       <w:r>
-        <w:t>need not have diagnostic value.</w:t>
+        <w:t>need</w:t>
+      </w:r>
+      <w:proofErr w:type="gramEnd"/>
+      <w:r>
+        <w:t xml:space="preserve"> not have diagnostic value.</w:t>
       </w:r>
     </w:p>
     <w:p>
@@ -349,7 +416,15 @@
     </w:p>
     <w:p>
       <w:r>
-        <w:t>One consequence of  a automation and regression is that test suites must be based on</w:t>
+        <w:t xml:space="preserve">One consequence </w:t>
+      </w:r>
+      <w:proofErr w:type="gramStart"/>
+      <w:r>
+        <w:t>of  a</w:t>
+      </w:r>
+      <w:proofErr w:type="gramEnd"/>
+      <w:r>
+        <w:t xml:space="preserve"> automation and regression is that test suites must be based on</w:t>
       </w:r>
       <w:r>
         <w:t xml:space="preserve"> </w:t>
@@ -460,19 +535,43 @@
     </w:p>
     <w:p>
       <w:r>
-        <w:t>**** unit test vs Sandia assertion the convergence tests catch everything.</w:t>
+        <w:t xml:space="preserve">**** </w:t>
+      </w:r>
+      <w:proofErr w:type="gramStart"/>
+      <w:r>
+        <w:t>unit</w:t>
+      </w:r>
+      <w:proofErr w:type="gramEnd"/>
+      <w:r>
+        <w:t xml:space="preserve"> test </w:t>
+      </w:r>
+      <w:proofErr w:type="spellStart"/>
+      <w:r>
+        <w:t>vs</w:t>
+      </w:r>
+      <w:proofErr w:type="spellEnd"/>
+      <w:r>
+        <w:t xml:space="preserve"> Sandia assertion the convergence tests catch everything.</w:t>
       </w:r>
     </w:p>
     <w:p>
       <w:r>
         <w:t>Incremental</w:t>
       </w:r>
+      <w:r>
+        <w:t xml:space="preserve">   9454948223</w:t>
+      </w:r>
     </w:p>
     <w:p/>
     <w:p>
+      <w:proofErr w:type="gramStart"/>
       <w:r>
         <w:lastRenderedPageBreak/>
-        <w:t xml:space="preserve">above example, it is easy to imagine a full system test </w:t>
+        <w:t>above</w:t>
+      </w:r>
+      <w:proofErr w:type="gramEnd"/>
+      <w:r>
+        <w:t xml:space="preserve"> example, it is easy to imagine a full system test </w:t>
       </w:r>
     </w:p>
     <w:p>
@@ -483,8 +582,13 @@
           <w:numId w:val="4"/>
         </w:numPr>
       </w:pPr>
-      <w:r>
-        <w:t xml:space="preserve">once passed, </w:t>
+      <w:proofErr w:type="gramStart"/>
+      <w:r>
+        <w:t>once</w:t>
+      </w:r>
+      <w:proofErr w:type="gramEnd"/>
+      <w:r>
+        <w:t xml:space="preserve"> passed, </w:t>
       </w:r>
       <w:r>
         <w:t xml:space="preserve">units tests act as </w:t>
@@ -514,8 +618,13 @@
         <w:t xml:space="preserve">System or integration tests:  System tests include the interaction of components in a meaningful way. A small system might represent a single operator in the algorithm. A large system might represent the whole time update. The behavior tested by a system test will make sense to a user and the criteria are is often reportable artifacts that might be used in a publication. In this regard, we have observed </w:t>
       </w:r>
       <w:r>
-        <w:t>at least one</w:t>
-      </w:r>
+        <w:t xml:space="preserve">at least </w:t>
+      </w:r>
+      <w:proofErr w:type="gramStart"/>
+      <w:r>
+        <w:t>one</w:t>
+      </w:r>
+      <w:proofErr w:type="gramEnd"/>
       <w:r>
         <w:t xml:space="preserve"> “cultural” issu</w:t>
       </w:r>

</xml_diff>